<commit_message>
Coroutine additional points have been added.
</commit_message>
<xml_diff>
--- a/Kotlin Topics/Corutines/Coroutines.docx
+++ b/Kotlin Topics/Corutines/Coroutines.docx
@@ -1,6 +1,6 @@
 
 <file path=word/document.xml><?xml version="1.0" encoding="utf-8"?>
-<w:document xmlns:wpc="http://schemas.microsoft.com/office/word/2010/wordprocessingCanvas" xmlns:cx="http://schemas.microsoft.com/office/drawing/2014/chartex" xmlns:cx1="http://schemas.microsoft.com/office/drawing/2015/9/8/chartex" xmlns:cx2="http://schemas.microsoft.com/office/drawing/2015/10/21/chartex" xmlns:cx3="http://schemas.microsoft.com/office/drawing/2016/5/9/chartex" xmlns:cx4="http://schemas.microsoft.com/office/drawing/2016/5/10/chartex" xmlns:cx5="http://schemas.microsoft.com/office/drawing/2016/5/11/chartex" xmlns:cx6="http://schemas.microsoft.com/office/drawing/2016/5/12/chartex" xmlns:cx7="http://schemas.microsoft.com/office/drawing/2016/5/13/chartex" xmlns:cx8="http://schemas.microsoft.com/office/drawing/2016/5/14/chartex" xmlns:mc="http://schemas.openxmlformats.org/markup-compatibility/2006" xmlns:aink="http://schemas.microsoft.com/office/drawing/2016/ink" xmlns:am3d="http://schemas.microsoft.com/office/drawing/2017/model3d" xmlns:o="urn:schemas-microsoft-com:office:office" xmlns:oel="http://schemas.microsoft.com/office/2019/extlst" xmlns:r="http://schemas.openxmlformats.org/officeDocument/2006/relationships" xmlns:m="http://schemas.openxmlformats.org/officeDocument/2006/math" xmlns:v="urn:schemas-microsoft-com:vml" xmlns:wp14="http://schemas.microsoft.com/office/word/2010/wordprocessingDrawing" xmlns:wp="http://schemas.openxmlformats.org/drawingml/2006/wordprocessingDrawing" xmlns:w10="urn:schemas-microsoft-com:office:word" xmlns:w="http://schemas.openxmlformats.org/wordprocessingml/2006/main" xmlns:w14="http://schemas.microsoft.com/office/word/2010/wordml" xmlns:w15="http://schemas.microsoft.com/office/word/2012/wordml" xmlns:w16cex="http://schemas.microsoft.com/office/word/2018/wordml/cex" xmlns:w16cid="http://schemas.microsoft.com/office/word/2016/wordml/cid" xmlns:w16="http://schemas.microsoft.com/office/word/2018/wordml" xmlns:w16sdtdh="http://schemas.microsoft.com/office/word/2020/wordml/sdtdatahash" xmlns:w16se="http://schemas.microsoft.com/office/word/2015/wordml/symex" xmlns:wpg="http://schemas.microsoft.com/office/word/2010/wordprocessingGroup" xmlns:wpi="http://schemas.microsoft.com/office/word/2010/wordprocessingInk" xmlns:wne="http://schemas.microsoft.com/office/word/2006/wordml" xmlns:wps="http://schemas.microsoft.com/office/word/2010/wordprocessingShape" mc:Ignorable="w14 w15 w16se w16cid w16 w16cex w16sdtdh wp14">
+<w:document xmlns:wpc="http://schemas.microsoft.com/office/word/2010/wordprocessingCanvas" xmlns:cx="http://schemas.microsoft.com/office/drawing/2014/chartex" xmlns:cx1="http://schemas.microsoft.com/office/drawing/2015/9/8/chartex" xmlns:cx2="http://schemas.microsoft.com/office/drawing/2015/10/21/chartex" xmlns:cx3="http://schemas.microsoft.com/office/drawing/2016/5/9/chartex" xmlns:cx4="http://schemas.microsoft.com/office/drawing/2016/5/10/chartex" xmlns:cx5="http://schemas.microsoft.com/office/drawing/2016/5/11/chartex" xmlns:cx6="http://schemas.microsoft.com/office/drawing/2016/5/12/chartex" xmlns:cx7="http://schemas.microsoft.com/office/drawing/2016/5/13/chartex" xmlns:cx8="http://schemas.microsoft.com/office/drawing/2016/5/14/chartex" xmlns:mc="http://schemas.openxmlformats.org/markup-compatibility/2006" xmlns:aink="http://schemas.microsoft.com/office/drawing/2016/ink" xmlns:am3d="http://schemas.microsoft.com/office/drawing/2017/model3d" xmlns:o="urn:schemas-microsoft-com:office:office" xmlns:oel="http://schemas.microsoft.com/office/2019/extlst" xmlns:r="http://schemas.openxmlformats.org/officeDocument/2006/relationships" xmlns:m="http://schemas.openxmlformats.org/officeDocument/2006/math" xmlns:v="urn:schemas-microsoft-com:vml" xmlns:wp14="http://schemas.microsoft.com/office/word/2010/wordprocessingDrawing" xmlns:wp="http://schemas.openxmlformats.org/drawingml/2006/wordprocessingDrawing" xmlns:w10="urn:schemas-microsoft-com:office:word" xmlns:w="http://schemas.openxmlformats.org/wordprocessingml/2006/main" xmlns:w14="http://schemas.microsoft.com/office/word/2010/wordml" xmlns:w15="http://schemas.microsoft.com/office/word/2012/wordml" xmlns:w16cex="http://schemas.microsoft.com/office/word/2018/wordml/cex" xmlns:w16cid="http://schemas.microsoft.com/office/word/2016/wordml/cid" xmlns:w16="http://schemas.microsoft.com/office/word/2018/wordml" xmlns:w16du="http://schemas.microsoft.com/office/word/2023/wordml/word16du" xmlns:w16sdtdh="http://schemas.microsoft.com/office/word/2020/wordml/sdtdatahash" xmlns:w16se="http://schemas.microsoft.com/office/word/2015/wordml/symex" xmlns:wpg="http://schemas.microsoft.com/office/word/2010/wordprocessingGroup" xmlns:wpi="http://schemas.microsoft.com/office/word/2010/wordprocessingInk" xmlns:wne="http://schemas.microsoft.com/office/word/2006/wordml" xmlns:wps="http://schemas.microsoft.com/office/word/2010/wordprocessingShape" mc:Ignorable="w14 w15 w16se w16cid w16 w16cex w16sdtdh w16du wp14">
   <w:body>
     <w:p>
       <w:pPr>
@@ -397,6 +397,12 @@
           </wp:inline>
         </w:drawing>
       </w:r>
+      <w:r>
+        <w:rPr>
+          <w:lang w:val="en-US"/>
+        </w:rPr>
+        <w:t>\</w:t>
+      </w:r>
     </w:p>
     <w:p>
       <w:pPr>
@@ -415,6 +421,7 @@
     <w:p>
       <w:pPr>
         <w:rPr>
+          <w:noProof/>
           <w:lang w:val="en-US"/>
         </w:rPr>
       </w:pPr>
@@ -424,6 +431,53 @@
           <w:lang w:val="en-US"/>
         </w:rPr>
         <w:lastRenderedPageBreak/>
+        <w:drawing>
+          <wp:inline distT="0" distB="0" distL="0" distR="0" wp14:anchorId="6560266A" wp14:editId="2FB36F70">
+            <wp:extent cx="4124405" cy="2319867"/>
+            <wp:effectExtent l="0" t="0" r="0" b="4445"/>
+            <wp:docPr id="872285581" name="Picture 1"/>
+            <wp:cNvGraphicFramePr>
+              <a:graphicFrameLocks xmlns:a="http://schemas.openxmlformats.org/drawingml/2006/main" noChangeAspect="1"/>
+            </wp:cNvGraphicFramePr>
+            <a:graphic xmlns:a="http://schemas.openxmlformats.org/drawingml/2006/main">
+              <a:graphicData uri="http://schemas.openxmlformats.org/drawingml/2006/picture">
+                <pic:pic xmlns:pic="http://schemas.openxmlformats.org/drawingml/2006/picture">
+                  <pic:nvPicPr>
+                    <pic:cNvPr id="872285581" name="Picture 872285581"/>
+                    <pic:cNvPicPr/>
+                  </pic:nvPicPr>
+                  <pic:blipFill>
+                    <a:blip r:embed="rId12" cstate="print">
+                      <a:extLst>
+                        <a:ext uri="{28A0092B-C50C-407E-A947-70E740481C1C}">
+                          <a14:useLocalDpi xmlns:a14="http://schemas.microsoft.com/office/drawing/2010/main" val="0"/>
+                        </a:ext>
+                      </a:extLst>
+                    </a:blip>
+                    <a:stretch>
+                      <a:fillRect/>
+                    </a:stretch>
+                  </pic:blipFill>
+                  <pic:spPr>
+                    <a:xfrm>
+                      <a:off x="0" y="0"/>
+                      <a:ext cx="4130096" cy="2323068"/>
+                    </a:xfrm>
+                    <a:prstGeom prst="rect">
+                      <a:avLst/>
+                    </a:prstGeom>
+                  </pic:spPr>
+                </pic:pic>
+              </a:graphicData>
+            </a:graphic>
+          </wp:inline>
+        </w:drawing>
+      </w:r>
+      <w:r>
+        <w:rPr>
+          <w:noProof/>
+          <w:lang w:val="en-US"/>
+        </w:rPr>
         <w:drawing>
           <wp:inline distT="0" distB="0" distL="0" distR="0" wp14:anchorId="13D57995" wp14:editId="544866EB">
             <wp:extent cx="4064194" cy="2286000"/>
@@ -440,7 +494,7 @@
                     <pic:cNvPicPr/>
                   </pic:nvPicPr>
                   <pic:blipFill>
-                    <a:blip r:embed="rId12" cstate="print">
+                    <a:blip r:embed="rId13" cstate="print">
                       <a:extLst>
                         <a:ext uri="{28A0092B-C50C-407E-A947-70E740481C1C}">
                           <a14:useLocalDpi xmlns:a14="http://schemas.microsoft.com/office/drawing/2010/main" val="0"/>
@@ -487,7 +541,7 @@
                     <pic:cNvPicPr/>
                   </pic:nvPicPr>
                   <pic:blipFill>
-                    <a:blip r:embed="rId13" cstate="print">
+                    <a:blip r:embed="rId14" cstate="print">
                       <a:extLst>
                         <a:ext uri="{28A0092B-C50C-407E-A947-70E740481C1C}">
                           <a14:useLocalDpi xmlns:a14="http://schemas.microsoft.com/office/drawing/2010/main" val="0"/>
@@ -534,7 +588,7 @@
                     <pic:cNvPicPr/>
                   </pic:nvPicPr>
                   <pic:blipFill>
-                    <a:blip r:embed="rId14" cstate="print">
+                    <a:blip r:embed="rId15" cstate="print">
                       <a:extLst>
                         <a:ext uri="{28A0092B-C50C-407E-A947-70E740481C1C}">
                           <a14:useLocalDpi xmlns:a14="http://schemas.microsoft.com/office/drawing/2010/main" val="0"/>
@@ -549,6 +603,54 @@
                     <a:xfrm>
                       <a:off x="0" y="0"/>
                       <a:ext cx="3973774" cy="2235141"/>
+                    </a:xfrm>
+                    <a:prstGeom prst="rect">
+                      <a:avLst/>
+                    </a:prstGeom>
+                  </pic:spPr>
+                </pic:pic>
+              </a:graphicData>
+            </a:graphic>
+          </wp:inline>
+        </w:drawing>
+      </w:r>
+      <w:r>
+        <w:rPr>
+          <w:noProof/>
+          <w:lang w:val="en-US"/>
+        </w:rPr>
+        <w:lastRenderedPageBreak/>
+        <w:drawing>
+          <wp:inline distT="0" distB="0" distL="0" distR="0" wp14:anchorId="0DD6ADDB" wp14:editId="03E01EB2">
+            <wp:extent cx="3825123" cy="2151529"/>
+            <wp:effectExtent l="0" t="0" r="4445" b="1270"/>
+            <wp:docPr id="747380032" name="Picture 2"/>
+            <wp:cNvGraphicFramePr>
+              <a:graphicFrameLocks xmlns:a="http://schemas.openxmlformats.org/drawingml/2006/main" noChangeAspect="1"/>
+            </wp:cNvGraphicFramePr>
+            <a:graphic xmlns:a="http://schemas.openxmlformats.org/drawingml/2006/main">
+              <a:graphicData uri="http://schemas.openxmlformats.org/drawingml/2006/picture">
+                <pic:pic xmlns:pic="http://schemas.openxmlformats.org/drawingml/2006/picture">
+                  <pic:nvPicPr>
+                    <pic:cNvPr id="747380032" name="Picture 747380032"/>
+                    <pic:cNvPicPr/>
+                  </pic:nvPicPr>
+                  <pic:blipFill>
+                    <a:blip r:embed="rId16" cstate="print">
+                      <a:extLst>
+                        <a:ext uri="{28A0092B-C50C-407E-A947-70E740481C1C}">
+                          <a14:useLocalDpi xmlns:a14="http://schemas.microsoft.com/office/drawing/2010/main" val="0"/>
+                        </a:ext>
+                      </a:extLst>
+                    </a:blip>
+                    <a:stretch>
+                      <a:fillRect/>
+                    </a:stretch>
+                  </pic:blipFill>
+                  <pic:spPr>
+                    <a:xfrm>
+                      <a:off x="0" y="0"/>
+                      <a:ext cx="3843374" cy="2161795"/>
                     </a:xfrm>
                     <a:prstGeom prst="rect">
                       <a:avLst/>
@@ -581,7 +683,7 @@
                     <pic:cNvPicPr/>
                   </pic:nvPicPr>
                   <pic:blipFill>
-                    <a:blip r:embed="rId15" cstate="print">
+                    <a:blip r:embed="rId17" cstate="print">
                       <a:extLst>
                         <a:ext uri="{28A0092B-C50C-407E-A947-70E740481C1C}">
                           <a14:useLocalDpi xmlns:a14="http://schemas.microsoft.com/office/drawing/2010/main" val="0"/>
@@ -614,12 +716,66 @@
         </w:rPr>
         <w:t xml:space="preserve"> </w:t>
       </w:r>
+    </w:p>
+    <w:p>
+      <w:pPr>
+        <w:rPr>
+          <w:lang w:val="en-US"/>
+        </w:rPr>
+      </w:pPr>
       <w:r>
         <w:rPr>
           <w:noProof/>
           <w:lang w:val="en-US"/>
         </w:rPr>
         <w:lastRenderedPageBreak/>
+        <w:drawing>
+          <wp:inline distT="0" distB="0" distL="0" distR="0" wp14:anchorId="6BCC7BC2" wp14:editId="10FB0402">
+            <wp:extent cx="3989058" cy="2243738"/>
+            <wp:effectExtent l="0" t="0" r="0" b="4445"/>
+            <wp:docPr id="1170559715" name="Picture 3"/>
+            <wp:cNvGraphicFramePr>
+              <a:graphicFrameLocks xmlns:a="http://schemas.openxmlformats.org/drawingml/2006/main" noChangeAspect="1"/>
+            </wp:cNvGraphicFramePr>
+            <a:graphic xmlns:a="http://schemas.openxmlformats.org/drawingml/2006/main">
+              <a:graphicData uri="http://schemas.openxmlformats.org/drawingml/2006/picture">
+                <pic:pic xmlns:pic="http://schemas.openxmlformats.org/drawingml/2006/picture">
+                  <pic:nvPicPr>
+                    <pic:cNvPr id="1170559715" name="Picture 1170559715"/>
+                    <pic:cNvPicPr/>
+                  </pic:nvPicPr>
+                  <pic:blipFill>
+                    <a:blip r:embed="rId18" cstate="print">
+                      <a:extLst>
+                        <a:ext uri="{28A0092B-C50C-407E-A947-70E740481C1C}">
+                          <a14:useLocalDpi xmlns:a14="http://schemas.microsoft.com/office/drawing/2010/main" val="0"/>
+                        </a:ext>
+                      </a:extLst>
+                    </a:blip>
+                    <a:stretch>
+                      <a:fillRect/>
+                    </a:stretch>
+                  </pic:blipFill>
+                  <pic:spPr>
+                    <a:xfrm>
+                      <a:off x="0" y="0"/>
+                      <a:ext cx="4012858" cy="2257125"/>
+                    </a:xfrm>
+                    <a:prstGeom prst="rect">
+                      <a:avLst/>
+                    </a:prstGeom>
+                  </pic:spPr>
+                </pic:pic>
+              </a:graphicData>
+            </a:graphic>
+          </wp:inline>
+        </w:drawing>
+      </w:r>
+      <w:r>
+        <w:rPr>
+          <w:noProof/>
+          <w:lang w:val="en-US"/>
+        </w:rPr>
         <w:drawing>
           <wp:inline distT="0" distB="0" distL="0" distR="0" wp14:anchorId="0EB469C0" wp14:editId="692A80F9">
             <wp:extent cx="3952568" cy="2223213"/>
@@ -636,7 +792,7 @@
                     <pic:cNvPicPr/>
                   </pic:nvPicPr>
                   <pic:blipFill>
-                    <a:blip r:embed="rId16" cstate="print">
+                    <a:blip r:embed="rId19" cstate="print">
                       <a:extLst>
                         <a:ext uri="{28A0092B-C50C-407E-A947-70E740481C1C}">
                           <a14:useLocalDpi xmlns:a14="http://schemas.microsoft.com/office/drawing/2010/main" val="0"/>
@@ -690,7 +846,7 @@
                     <pic:cNvPicPr/>
                   </pic:nvPicPr>
                   <pic:blipFill>
-                    <a:blip r:embed="rId17" cstate="print">
+                    <a:blip r:embed="rId20" cstate="print">
                       <a:extLst>
                         <a:ext uri="{28A0092B-C50C-407E-A947-70E740481C1C}">
                           <a14:useLocalDpi xmlns:a14="http://schemas.microsoft.com/office/drawing/2010/main" val="0"/>
@@ -728,6 +884,7 @@
           <w:noProof/>
           <w:lang w:val="en-US"/>
         </w:rPr>
+        <w:lastRenderedPageBreak/>
         <w:drawing>
           <wp:inline distT="0" distB="0" distL="0" distR="0" wp14:anchorId="27E38151" wp14:editId="6506CA22">
             <wp:extent cx="4011753" cy="2256503"/>
@@ -744,7 +901,7 @@
                     <pic:cNvPicPr/>
                   </pic:nvPicPr>
                   <pic:blipFill>
-                    <a:blip r:embed="rId18" cstate="print">
+                    <a:blip r:embed="rId21" cstate="print">
                       <a:extLst>
                         <a:ext uri="{28A0092B-C50C-407E-A947-70E740481C1C}">
                           <a14:useLocalDpi xmlns:a14="http://schemas.microsoft.com/office/drawing/2010/main" val="0"/>
@@ -773,21 +930,420 @@
     </w:p>
     <w:p>
       <w:pPr>
-        <w:rPr>
+        <w:jc w:val="center"/>
+        <w:rPr>
+          <w:b/>
+          <w:bCs w:val="0"/>
+          <w:sz w:val="28"/>
+          <w:szCs w:val="32"/>
           <w:lang w:val="en-US"/>
         </w:rPr>
       </w:pPr>
+      <w:r>
+        <w:rPr>
+          <w:b/>
+          <w:bCs w:val="0"/>
+          <w:sz w:val="28"/>
+          <w:szCs w:val="32"/>
+          <w:lang w:val="en-US"/>
+        </w:rPr>
+        <w:t>Cancel the Coroutine</w:t>
+      </w:r>
     </w:p>
     <w:p>
       <w:pPr>
         <w:rPr>
+          <w:b/>
+          <w:bCs w:val="0"/>
+          <w:sz w:val="28"/>
+          <w:szCs w:val="32"/>
           <w:lang w:val="en-US"/>
         </w:rPr>
       </w:pPr>
+      <w:r>
+        <w:rPr>
+          <w:b/>
+          <w:bCs w:val="0"/>
+          <w:noProof/>
+          <w:sz w:val="28"/>
+          <w:szCs w:val="32"/>
+          <w:lang w:val="en-US"/>
+        </w:rPr>
+        <w:lastRenderedPageBreak/>
+        <w:t xml:space="preserve"> </w:t>
+      </w:r>
+      <w:r>
+        <w:rPr>
+          <w:b/>
+          <w:bCs w:val="0"/>
+          <w:noProof/>
+          <w:sz w:val="28"/>
+          <w:szCs w:val="32"/>
+          <w:lang w:val="en-US"/>
+        </w:rPr>
+        <w:drawing>
+          <wp:inline distT="0" distB="0" distL="0" distR="0" wp14:anchorId="517E2673" wp14:editId="6F5742AC">
+            <wp:extent cx="3817066" cy="2146997"/>
+            <wp:effectExtent l="0" t="0" r="0" b="5715"/>
+            <wp:docPr id="758198288" name="Picture 11"/>
+            <wp:cNvGraphicFramePr>
+              <a:graphicFrameLocks xmlns:a="http://schemas.openxmlformats.org/drawingml/2006/main" noChangeAspect="1"/>
+            </wp:cNvGraphicFramePr>
+            <a:graphic xmlns:a="http://schemas.openxmlformats.org/drawingml/2006/main">
+              <a:graphicData uri="http://schemas.openxmlformats.org/drawingml/2006/picture">
+                <pic:pic xmlns:pic="http://schemas.openxmlformats.org/drawingml/2006/picture">
+                  <pic:nvPicPr>
+                    <pic:cNvPr id="758198288" name="Picture 758198288"/>
+                    <pic:cNvPicPr/>
+                  </pic:nvPicPr>
+                  <pic:blipFill>
+                    <a:blip r:embed="rId22" cstate="print">
+                      <a:extLst>
+                        <a:ext uri="{28A0092B-C50C-407E-A947-70E740481C1C}">
+                          <a14:useLocalDpi xmlns:a14="http://schemas.microsoft.com/office/drawing/2010/main" val="0"/>
+                        </a:ext>
+                      </a:extLst>
+                    </a:blip>
+                    <a:stretch>
+                      <a:fillRect/>
+                    </a:stretch>
+                  </pic:blipFill>
+                  <pic:spPr>
+                    <a:xfrm>
+                      <a:off x="0" y="0"/>
+                      <a:ext cx="3833901" cy="2156466"/>
+                    </a:xfrm>
+                    <a:prstGeom prst="rect">
+                      <a:avLst/>
+                    </a:prstGeom>
+                  </pic:spPr>
+                </pic:pic>
+              </a:graphicData>
+            </a:graphic>
+          </wp:inline>
+        </w:drawing>
+      </w:r>
+      <w:r>
+        <w:rPr>
+          <w:b/>
+          <w:bCs w:val="0"/>
+          <w:noProof/>
+          <w:sz w:val="28"/>
+          <w:szCs w:val="32"/>
+          <w:lang w:val="en-US"/>
+        </w:rPr>
+        <w:t xml:space="preserve">        </w:t>
+      </w:r>
+      <w:r>
+        <w:rPr>
+          <w:b/>
+          <w:bCs w:val="0"/>
+          <w:noProof/>
+          <w:sz w:val="28"/>
+          <w:szCs w:val="32"/>
+          <w:lang w:val="en-US"/>
+        </w:rPr>
+        <w:drawing>
+          <wp:inline distT="0" distB="0" distL="0" distR="0" wp14:anchorId="667D5CB8" wp14:editId="5E321203">
+            <wp:extent cx="3762109" cy="2116085"/>
+            <wp:effectExtent l="0" t="0" r="0" b="0"/>
+            <wp:docPr id="1594956748" name="Picture 12"/>
+            <wp:cNvGraphicFramePr>
+              <a:graphicFrameLocks xmlns:a="http://schemas.openxmlformats.org/drawingml/2006/main" noChangeAspect="1"/>
+            </wp:cNvGraphicFramePr>
+            <a:graphic xmlns:a="http://schemas.openxmlformats.org/drawingml/2006/main">
+              <a:graphicData uri="http://schemas.openxmlformats.org/drawingml/2006/picture">
+                <pic:pic xmlns:pic="http://schemas.openxmlformats.org/drawingml/2006/picture">
+                  <pic:nvPicPr>
+                    <pic:cNvPr id="1594956748" name="Picture 1594956748"/>
+                    <pic:cNvPicPr/>
+                  </pic:nvPicPr>
+                  <pic:blipFill>
+                    <a:blip r:embed="rId23" cstate="print">
+                      <a:extLst>
+                        <a:ext uri="{28A0092B-C50C-407E-A947-70E740481C1C}">
+                          <a14:useLocalDpi xmlns:a14="http://schemas.microsoft.com/office/drawing/2010/main" val="0"/>
+                        </a:ext>
+                      </a:extLst>
+                    </a:blip>
+                    <a:stretch>
+                      <a:fillRect/>
+                    </a:stretch>
+                  </pic:blipFill>
+                  <pic:spPr>
+                    <a:xfrm>
+                      <a:off x="0" y="0"/>
+                      <a:ext cx="3775148" cy="2123419"/>
+                    </a:xfrm>
+                    <a:prstGeom prst="rect">
+                      <a:avLst/>
+                    </a:prstGeom>
+                  </pic:spPr>
+                </pic:pic>
+              </a:graphicData>
+            </a:graphic>
+          </wp:inline>
+        </w:drawing>
+      </w:r>
+      <w:r>
+        <w:rPr>
+          <w:b/>
+          <w:bCs w:val="0"/>
+          <w:noProof/>
+          <w:sz w:val="28"/>
+          <w:szCs w:val="32"/>
+          <w:lang w:val="en-US"/>
+        </w:rPr>
+        <w:t xml:space="preserve">    </w:t>
+      </w:r>
+      <w:r>
+        <w:rPr>
+          <w:b/>
+          <w:bCs w:val="0"/>
+          <w:noProof/>
+          <w:sz w:val="28"/>
+          <w:szCs w:val="32"/>
+          <w:lang w:val="en-US"/>
+        </w:rPr>
+        <w:drawing>
+          <wp:inline distT="0" distB="0" distL="0" distR="0" wp14:anchorId="279B452C" wp14:editId="61CF0650">
+            <wp:extent cx="3996813" cy="2248100"/>
+            <wp:effectExtent l="0" t="0" r="3810" b="0"/>
+            <wp:docPr id="1635952203" name="Picture 13"/>
+            <wp:cNvGraphicFramePr>
+              <a:graphicFrameLocks xmlns:a="http://schemas.openxmlformats.org/drawingml/2006/main" noChangeAspect="1"/>
+            </wp:cNvGraphicFramePr>
+            <a:graphic xmlns:a="http://schemas.openxmlformats.org/drawingml/2006/main">
+              <a:graphicData uri="http://schemas.openxmlformats.org/drawingml/2006/picture">
+                <pic:pic xmlns:pic="http://schemas.openxmlformats.org/drawingml/2006/picture">
+                  <pic:nvPicPr>
+                    <pic:cNvPr id="1635952203" name="Picture 1635952203"/>
+                    <pic:cNvPicPr/>
+                  </pic:nvPicPr>
+                  <pic:blipFill>
+                    <a:blip r:embed="rId24" cstate="print">
+                      <a:extLst>
+                        <a:ext uri="{28A0092B-C50C-407E-A947-70E740481C1C}">
+                          <a14:useLocalDpi xmlns:a14="http://schemas.microsoft.com/office/drawing/2010/main" val="0"/>
+                        </a:ext>
+                      </a:extLst>
+                    </a:blip>
+                    <a:stretch>
+                      <a:fillRect/>
+                    </a:stretch>
+                  </pic:blipFill>
+                  <pic:spPr>
+                    <a:xfrm>
+                      <a:off x="0" y="0"/>
+                      <a:ext cx="4008288" cy="2254555"/>
+                    </a:xfrm>
+                    <a:prstGeom prst="rect">
+                      <a:avLst/>
+                    </a:prstGeom>
+                  </pic:spPr>
+                </pic:pic>
+              </a:graphicData>
+            </a:graphic>
+          </wp:inline>
+        </w:drawing>
+      </w:r>
+      <w:r>
+        <w:rPr>
+          <w:b/>
+          <w:bCs w:val="0"/>
+          <w:noProof/>
+          <w:sz w:val="28"/>
+          <w:szCs w:val="32"/>
+          <w:lang w:val="en-US"/>
+        </w:rPr>
+        <w:t xml:space="preserve">   </w:t>
+      </w:r>
+      <w:r>
+        <w:rPr>
+          <w:b/>
+          <w:bCs w:val="0"/>
+          <w:noProof/>
+          <w:sz w:val="28"/>
+          <w:szCs w:val="32"/>
+          <w:lang w:val="en-US"/>
+        </w:rPr>
+        <w:drawing>
+          <wp:inline distT="0" distB="0" distL="0" distR="0" wp14:anchorId="06955017" wp14:editId="2C194DEB">
+            <wp:extent cx="3775587" cy="2402732"/>
+            <wp:effectExtent l="0" t="0" r="0" b="0"/>
+            <wp:docPr id="1512806277" name="Picture 14"/>
+            <wp:cNvGraphicFramePr>
+              <a:graphicFrameLocks xmlns:a="http://schemas.openxmlformats.org/drawingml/2006/main" noChangeAspect="1"/>
+            </wp:cNvGraphicFramePr>
+            <a:graphic xmlns:a="http://schemas.openxmlformats.org/drawingml/2006/main">
+              <a:graphicData uri="http://schemas.openxmlformats.org/drawingml/2006/picture">
+                <pic:pic xmlns:pic="http://schemas.openxmlformats.org/drawingml/2006/picture">
+                  <pic:nvPicPr>
+                    <pic:cNvPr id="1512806277" name="Picture 1512806277"/>
+                    <pic:cNvPicPr/>
+                  </pic:nvPicPr>
+                  <pic:blipFill>
+                    <a:blip r:embed="rId25" cstate="print">
+                      <a:extLst>
+                        <a:ext uri="{28A0092B-C50C-407E-A947-70E740481C1C}">
+                          <a14:useLocalDpi xmlns:a14="http://schemas.microsoft.com/office/drawing/2010/main" val="0"/>
+                        </a:ext>
+                      </a:extLst>
+                    </a:blip>
+                    <a:stretch>
+                      <a:fillRect/>
+                    </a:stretch>
+                  </pic:blipFill>
+                  <pic:spPr>
+                    <a:xfrm>
+                      <a:off x="0" y="0"/>
+                      <a:ext cx="3793115" cy="2413886"/>
+                    </a:xfrm>
+                    <a:prstGeom prst="rect">
+                      <a:avLst/>
+                    </a:prstGeom>
+                  </pic:spPr>
+                </pic:pic>
+              </a:graphicData>
+            </a:graphic>
+          </wp:inline>
+        </w:drawing>
+      </w:r>
     </w:p>
     <w:p>
       <w:pPr>
         <w:rPr>
+          <w:b/>
+          <w:bCs w:val="0"/>
+          <w:noProof/>
+          <w:sz w:val="28"/>
+          <w:szCs w:val="32"/>
+          <w:lang w:val="en-US"/>
+        </w:rPr>
+      </w:pPr>
+      <w:r>
+        <w:rPr>
+          <w:b/>
+          <w:bCs w:val="0"/>
+          <w:noProof/>
+          <w:sz w:val="28"/>
+          <w:szCs w:val="32"/>
+          <w:lang w:val="en-US"/>
+        </w:rPr>
+        <w:lastRenderedPageBreak/>
+        <w:drawing>
+          <wp:inline distT="0" distB="0" distL="0" distR="0" wp14:anchorId="48D48702" wp14:editId="670B0059">
+            <wp:extent cx="3933091" cy="2212258"/>
+            <wp:effectExtent l="0" t="0" r="0" b="0"/>
+            <wp:docPr id="1777389190" name="Picture 15"/>
+            <wp:cNvGraphicFramePr>
+              <a:graphicFrameLocks xmlns:a="http://schemas.openxmlformats.org/drawingml/2006/main" noChangeAspect="1"/>
+            </wp:cNvGraphicFramePr>
+            <a:graphic xmlns:a="http://schemas.openxmlformats.org/drawingml/2006/main">
+              <a:graphicData uri="http://schemas.openxmlformats.org/drawingml/2006/picture">
+                <pic:pic xmlns:pic="http://schemas.openxmlformats.org/drawingml/2006/picture">
+                  <pic:nvPicPr>
+                    <pic:cNvPr id="1777389190" name="Picture 1777389190"/>
+                    <pic:cNvPicPr/>
+                  </pic:nvPicPr>
+                  <pic:blipFill>
+                    <a:blip r:embed="rId26" cstate="print">
+                      <a:extLst>
+                        <a:ext uri="{28A0092B-C50C-407E-A947-70E740481C1C}">
+                          <a14:useLocalDpi xmlns:a14="http://schemas.microsoft.com/office/drawing/2010/main" val="0"/>
+                        </a:ext>
+                      </a:extLst>
+                    </a:blip>
+                    <a:stretch>
+                      <a:fillRect/>
+                    </a:stretch>
+                  </pic:blipFill>
+                  <pic:spPr>
+                    <a:xfrm>
+                      <a:off x="0" y="0"/>
+                      <a:ext cx="3938924" cy="2215539"/>
+                    </a:xfrm>
+                    <a:prstGeom prst="rect">
+                      <a:avLst/>
+                    </a:prstGeom>
+                  </pic:spPr>
+                </pic:pic>
+              </a:graphicData>
+            </a:graphic>
+          </wp:inline>
+        </w:drawing>
+      </w:r>
+      <w:r>
+        <w:rPr>
+          <w:b/>
+          <w:bCs w:val="0"/>
+          <w:noProof/>
+          <w:sz w:val="28"/>
+          <w:szCs w:val="32"/>
+          <w:lang w:val="en-US"/>
+        </w:rPr>
+        <w:t xml:space="preserve">  </w:t>
+      </w:r>
+      <w:r>
+        <w:rPr>
+          <w:b/>
+          <w:bCs w:val="0"/>
+          <w:noProof/>
+          <w:sz w:val="28"/>
+          <w:szCs w:val="32"/>
+          <w:lang w:val="en-US"/>
+        </w:rPr>
+        <w:drawing>
+          <wp:inline distT="0" distB="0" distL="0" distR="0" wp14:anchorId="69ECAC7D" wp14:editId="792EA414">
+            <wp:extent cx="3911402" cy="2200058"/>
+            <wp:effectExtent l="0" t="0" r="0" b="0"/>
+            <wp:docPr id="604126650" name="Picture 16"/>
+            <wp:cNvGraphicFramePr>
+              <a:graphicFrameLocks xmlns:a="http://schemas.openxmlformats.org/drawingml/2006/main" noChangeAspect="1"/>
+            </wp:cNvGraphicFramePr>
+            <a:graphic xmlns:a="http://schemas.openxmlformats.org/drawingml/2006/main">
+              <a:graphicData uri="http://schemas.openxmlformats.org/drawingml/2006/picture">
+                <pic:pic xmlns:pic="http://schemas.openxmlformats.org/drawingml/2006/picture">
+                  <pic:nvPicPr>
+                    <pic:cNvPr id="604126650" name="Picture 604126650"/>
+                    <pic:cNvPicPr/>
+                  </pic:nvPicPr>
+                  <pic:blipFill>
+                    <a:blip r:embed="rId27" cstate="print">
+                      <a:extLst>
+                        <a:ext uri="{28A0092B-C50C-407E-A947-70E740481C1C}">
+                          <a14:useLocalDpi xmlns:a14="http://schemas.microsoft.com/office/drawing/2010/main" val="0"/>
+                        </a:ext>
+                      </a:extLst>
+                    </a:blip>
+                    <a:stretch>
+                      <a:fillRect/>
+                    </a:stretch>
+                  </pic:blipFill>
+                  <pic:spPr>
+                    <a:xfrm>
+                      <a:off x="0" y="0"/>
+                      <a:ext cx="3922854" cy="2206499"/>
+                    </a:xfrm>
+                    <a:prstGeom prst="rect">
+                      <a:avLst/>
+                    </a:prstGeom>
+                  </pic:spPr>
+                </pic:pic>
+              </a:graphicData>
+            </a:graphic>
+          </wp:inline>
+        </w:drawing>
+      </w:r>
+    </w:p>
+    <w:p>
+      <w:pPr>
+        <w:rPr>
+          <w:b/>
+          <w:bCs w:val="0"/>
+          <w:noProof/>
+          <w:sz w:val="28"/>
+          <w:szCs w:val="32"/>
           <w:lang w:val="en-US"/>
         </w:rPr>
       </w:pPr>
@@ -811,8 +1367,7 @@
           <w:szCs w:val="32"/>
           <w:lang w:val="en-US"/>
         </w:rPr>
-        <w:lastRenderedPageBreak/>
-        <w:t>Cancel the Coroutine</w:t>
+        <w:t>Handling Exception</w:t>
       </w:r>
     </w:p>
     <w:p>
@@ -834,234 +1389,37 @@
           <w:szCs w:val="32"/>
           <w:lang w:val="en-US"/>
         </w:rPr>
-        <w:t xml:space="preserve"> </w:t>
-      </w:r>
-      <w:r>
-        <w:rPr>
-          <w:b/>
-          <w:bCs w:val="0"/>
-          <w:noProof/>
-          <w:sz w:val="28"/>
-          <w:szCs w:val="32"/>
-          <w:lang w:val="en-US"/>
-        </w:rPr>
-        <w:drawing>
-          <wp:inline distT="0" distB="0" distL="0" distR="0" wp14:anchorId="517E2673" wp14:editId="6F5742AC">
-            <wp:extent cx="3817066" cy="2146997"/>
-            <wp:effectExtent l="0" t="0" r="0" b="5715"/>
-            <wp:docPr id="758198288" name="Picture 11"/>
-            <wp:cNvGraphicFramePr>
-              <a:graphicFrameLocks xmlns:a="http://schemas.openxmlformats.org/drawingml/2006/main" noChangeAspect="1"/>
-            </wp:cNvGraphicFramePr>
-            <a:graphic xmlns:a="http://schemas.openxmlformats.org/drawingml/2006/main">
-              <a:graphicData uri="http://schemas.openxmlformats.org/drawingml/2006/picture">
-                <pic:pic xmlns:pic="http://schemas.openxmlformats.org/drawingml/2006/picture">
-                  <pic:nvPicPr>
-                    <pic:cNvPr id="758198288" name="Picture 758198288"/>
-                    <pic:cNvPicPr/>
-                  </pic:nvPicPr>
-                  <pic:blipFill>
-                    <a:blip r:embed="rId19" cstate="print">
-                      <a:extLst>
-                        <a:ext uri="{28A0092B-C50C-407E-A947-70E740481C1C}">
-                          <a14:useLocalDpi xmlns:a14="http://schemas.microsoft.com/office/drawing/2010/main" val="0"/>
-                        </a:ext>
-                      </a:extLst>
-                    </a:blip>
-                    <a:stretch>
-                      <a:fillRect/>
-                    </a:stretch>
-                  </pic:blipFill>
-                  <pic:spPr>
-                    <a:xfrm>
-                      <a:off x="0" y="0"/>
-                      <a:ext cx="3833901" cy="2156466"/>
-                    </a:xfrm>
-                    <a:prstGeom prst="rect">
-                      <a:avLst/>
-                    </a:prstGeom>
-                  </pic:spPr>
-                </pic:pic>
-              </a:graphicData>
-            </a:graphic>
-          </wp:inline>
-        </w:drawing>
-      </w:r>
-      <w:r>
-        <w:rPr>
-          <w:b/>
-          <w:bCs w:val="0"/>
-          <w:noProof/>
-          <w:sz w:val="28"/>
-          <w:szCs w:val="32"/>
-          <w:lang w:val="en-US"/>
-        </w:rPr>
-        <w:t xml:space="preserve">        </w:t>
-      </w:r>
-      <w:r>
-        <w:rPr>
-          <w:b/>
-          <w:bCs w:val="0"/>
-          <w:noProof/>
-          <w:sz w:val="28"/>
-          <w:szCs w:val="32"/>
-          <w:lang w:val="en-US"/>
-        </w:rPr>
-        <w:drawing>
-          <wp:inline distT="0" distB="0" distL="0" distR="0" wp14:anchorId="667D5CB8" wp14:editId="5E321203">
-            <wp:extent cx="3762109" cy="2116085"/>
-            <wp:effectExtent l="0" t="0" r="0" b="0"/>
-            <wp:docPr id="1594956748" name="Picture 12"/>
-            <wp:cNvGraphicFramePr>
-              <a:graphicFrameLocks xmlns:a="http://schemas.openxmlformats.org/drawingml/2006/main" noChangeAspect="1"/>
-            </wp:cNvGraphicFramePr>
-            <a:graphic xmlns:a="http://schemas.openxmlformats.org/drawingml/2006/main">
-              <a:graphicData uri="http://schemas.openxmlformats.org/drawingml/2006/picture">
-                <pic:pic xmlns:pic="http://schemas.openxmlformats.org/drawingml/2006/picture">
-                  <pic:nvPicPr>
-                    <pic:cNvPr id="1594956748" name="Picture 1594956748"/>
-                    <pic:cNvPicPr/>
-                  </pic:nvPicPr>
-                  <pic:blipFill>
-                    <a:blip r:embed="rId20" cstate="print">
-                      <a:extLst>
-                        <a:ext uri="{28A0092B-C50C-407E-A947-70E740481C1C}">
-                          <a14:useLocalDpi xmlns:a14="http://schemas.microsoft.com/office/drawing/2010/main" val="0"/>
-                        </a:ext>
-                      </a:extLst>
-                    </a:blip>
-                    <a:stretch>
-                      <a:fillRect/>
-                    </a:stretch>
-                  </pic:blipFill>
-                  <pic:spPr>
-                    <a:xfrm>
-                      <a:off x="0" y="0"/>
-                      <a:ext cx="3775148" cy="2123419"/>
-                    </a:xfrm>
-                    <a:prstGeom prst="rect">
-                      <a:avLst/>
-                    </a:prstGeom>
-                  </pic:spPr>
-                </pic:pic>
-              </a:graphicData>
-            </a:graphic>
-          </wp:inline>
-        </w:drawing>
-      </w:r>
-      <w:r>
-        <w:rPr>
-          <w:b/>
-          <w:bCs w:val="0"/>
-          <w:noProof/>
-          <w:sz w:val="28"/>
-          <w:szCs w:val="32"/>
-          <w:lang w:val="en-US"/>
-        </w:rPr>
-        <w:t xml:space="preserve">    </w:t>
-      </w:r>
-      <w:r>
-        <w:rPr>
-          <w:b/>
-          <w:bCs w:val="0"/>
-          <w:noProof/>
-          <w:sz w:val="28"/>
-          <w:szCs w:val="32"/>
-          <w:lang w:val="en-US"/>
-        </w:rPr>
-        <w:drawing>
-          <wp:inline distT="0" distB="0" distL="0" distR="0" wp14:anchorId="279B452C" wp14:editId="61CF0650">
-            <wp:extent cx="3996813" cy="2248100"/>
-            <wp:effectExtent l="0" t="0" r="3810" b="0"/>
-            <wp:docPr id="1635952203" name="Picture 13"/>
-            <wp:cNvGraphicFramePr>
-              <a:graphicFrameLocks xmlns:a="http://schemas.openxmlformats.org/drawingml/2006/main" noChangeAspect="1"/>
-            </wp:cNvGraphicFramePr>
-            <a:graphic xmlns:a="http://schemas.openxmlformats.org/drawingml/2006/main">
-              <a:graphicData uri="http://schemas.openxmlformats.org/drawingml/2006/picture">
-                <pic:pic xmlns:pic="http://schemas.openxmlformats.org/drawingml/2006/picture">
-                  <pic:nvPicPr>
-                    <pic:cNvPr id="1635952203" name="Picture 1635952203"/>
-                    <pic:cNvPicPr/>
-                  </pic:nvPicPr>
-                  <pic:blipFill>
-                    <a:blip r:embed="rId21" cstate="print">
-                      <a:extLst>
-                        <a:ext uri="{28A0092B-C50C-407E-A947-70E740481C1C}">
-                          <a14:useLocalDpi xmlns:a14="http://schemas.microsoft.com/office/drawing/2010/main" val="0"/>
-                        </a:ext>
-                      </a:extLst>
-                    </a:blip>
-                    <a:stretch>
-                      <a:fillRect/>
-                    </a:stretch>
-                  </pic:blipFill>
-                  <pic:spPr>
-                    <a:xfrm>
-                      <a:off x="0" y="0"/>
-                      <a:ext cx="4008288" cy="2254555"/>
-                    </a:xfrm>
-                    <a:prstGeom prst="rect">
-                      <a:avLst/>
-                    </a:prstGeom>
-                  </pic:spPr>
-                </pic:pic>
-              </a:graphicData>
-            </a:graphic>
-          </wp:inline>
-        </w:drawing>
-      </w:r>
-      <w:r>
-        <w:rPr>
-          <w:b/>
-          <w:bCs w:val="0"/>
-          <w:noProof/>
-          <w:sz w:val="28"/>
-          <w:szCs w:val="32"/>
-          <w:lang w:val="en-US"/>
-        </w:rPr>
-        <w:t xml:space="preserve">   </w:t>
-      </w:r>
-      <w:r>
-        <w:rPr>
-          <w:b/>
-          <w:bCs w:val="0"/>
-          <w:noProof/>
-          <w:sz w:val="28"/>
-          <w:szCs w:val="32"/>
-          <w:lang w:val="en-US"/>
-        </w:rPr>
-        <w:drawing>
-          <wp:inline distT="0" distB="0" distL="0" distR="0" wp14:anchorId="06955017" wp14:editId="2C194DEB">
-            <wp:extent cx="3775587" cy="2402732"/>
-            <wp:effectExtent l="0" t="0" r="0" b="0"/>
-            <wp:docPr id="1512806277" name="Picture 14"/>
-            <wp:cNvGraphicFramePr>
-              <a:graphicFrameLocks xmlns:a="http://schemas.openxmlformats.org/drawingml/2006/main" noChangeAspect="1"/>
-            </wp:cNvGraphicFramePr>
-            <a:graphic xmlns:a="http://schemas.openxmlformats.org/drawingml/2006/main">
-              <a:graphicData uri="http://schemas.openxmlformats.org/drawingml/2006/picture">
-                <pic:pic xmlns:pic="http://schemas.openxmlformats.org/drawingml/2006/picture">
-                  <pic:nvPicPr>
-                    <pic:cNvPr id="1512806277" name="Picture 1512806277"/>
-                    <pic:cNvPicPr/>
-                  </pic:nvPicPr>
-                  <pic:blipFill>
-                    <a:blip r:embed="rId22" cstate="print">
-                      <a:extLst>
-                        <a:ext uri="{28A0092B-C50C-407E-A947-70E740481C1C}">
-                          <a14:useLocalDpi xmlns:a14="http://schemas.microsoft.com/office/drawing/2010/main" val="0"/>
-                        </a:ext>
-                      </a:extLst>
-                    </a:blip>
-                    <a:stretch>
-                      <a:fillRect/>
-                    </a:stretch>
-                  </pic:blipFill>
-                  <pic:spPr>
-                    <a:xfrm>
-                      <a:off x="0" y="0"/>
-                      <a:ext cx="3793115" cy="2413886"/>
+        <w:drawing>
+          <wp:inline distT="0" distB="0" distL="0" distR="0" wp14:anchorId="1C370112" wp14:editId="239C1048">
+            <wp:extent cx="4016383" cy="2259106"/>
+            <wp:effectExtent l="0" t="0" r="3175" b="8255"/>
+            <wp:docPr id="765098200" name="Picture 17"/>
+            <wp:cNvGraphicFramePr>
+              <a:graphicFrameLocks xmlns:a="http://schemas.openxmlformats.org/drawingml/2006/main" noChangeAspect="1"/>
+            </wp:cNvGraphicFramePr>
+            <a:graphic xmlns:a="http://schemas.openxmlformats.org/drawingml/2006/main">
+              <a:graphicData uri="http://schemas.openxmlformats.org/drawingml/2006/picture">
+                <pic:pic xmlns:pic="http://schemas.openxmlformats.org/drawingml/2006/picture">
+                  <pic:nvPicPr>
+                    <pic:cNvPr id="765098200" name="Picture 765098200"/>
+                    <pic:cNvPicPr/>
+                  </pic:nvPicPr>
+                  <pic:blipFill>
+                    <a:blip r:embed="rId28" cstate="print">
+                      <a:extLst>
+                        <a:ext uri="{28A0092B-C50C-407E-A947-70E740481C1C}">
+                          <a14:useLocalDpi xmlns:a14="http://schemas.microsoft.com/office/drawing/2010/main" val="0"/>
+                        </a:ext>
+                      </a:extLst>
+                    </a:blip>
+                    <a:stretch>
+                      <a:fillRect/>
+                    </a:stretch>
+                  </pic:blipFill>
+                  <pic:spPr>
+                    <a:xfrm>
+                      <a:off x="0" y="0"/>
+                      <a:ext cx="4050236" cy="2278147"/>
                     </a:xfrm>
                     <a:prstGeom prst="rect">
                       <a:avLst/>
@@ -1079,133 +1437,17 @@
         <w:rPr>
           <w:b/>
           <w:bCs w:val="0"/>
-          <w:noProof/>
           <w:sz w:val="28"/>
           <w:szCs w:val="32"/>
           <w:lang w:val="en-US"/>
         </w:rPr>
       </w:pPr>
-      <w:r>
-        <w:rPr>
-          <w:b/>
-          <w:bCs w:val="0"/>
-          <w:noProof/>
-          <w:sz w:val="28"/>
-          <w:szCs w:val="32"/>
-          <w:lang w:val="en-US"/>
-        </w:rPr>
-        <w:lastRenderedPageBreak/>
-        <w:drawing>
-          <wp:inline distT="0" distB="0" distL="0" distR="0" wp14:anchorId="48D48702" wp14:editId="670B0059">
-            <wp:extent cx="3933091" cy="2212258"/>
-            <wp:effectExtent l="0" t="0" r="0" b="0"/>
-            <wp:docPr id="1777389190" name="Picture 15"/>
-            <wp:cNvGraphicFramePr>
-              <a:graphicFrameLocks xmlns:a="http://schemas.openxmlformats.org/drawingml/2006/main" noChangeAspect="1"/>
-            </wp:cNvGraphicFramePr>
-            <a:graphic xmlns:a="http://schemas.openxmlformats.org/drawingml/2006/main">
-              <a:graphicData uri="http://schemas.openxmlformats.org/drawingml/2006/picture">
-                <pic:pic xmlns:pic="http://schemas.openxmlformats.org/drawingml/2006/picture">
-                  <pic:nvPicPr>
-                    <pic:cNvPr id="1777389190" name="Picture 1777389190"/>
-                    <pic:cNvPicPr/>
-                  </pic:nvPicPr>
-                  <pic:blipFill>
-                    <a:blip r:embed="rId23" cstate="print">
-                      <a:extLst>
-                        <a:ext uri="{28A0092B-C50C-407E-A947-70E740481C1C}">
-                          <a14:useLocalDpi xmlns:a14="http://schemas.microsoft.com/office/drawing/2010/main" val="0"/>
-                        </a:ext>
-                      </a:extLst>
-                    </a:blip>
-                    <a:stretch>
-                      <a:fillRect/>
-                    </a:stretch>
-                  </pic:blipFill>
-                  <pic:spPr>
-                    <a:xfrm>
-                      <a:off x="0" y="0"/>
-                      <a:ext cx="3938924" cy="2215539"/>
-                    </a:xfrm>
-                    <a:prstGeom prst="rect">
-                      <a:avLst/>
-                    </a:prstGeom>
-                  </pic:spPr>
-                </pic:pic>
-              </a:graphicData>
-            </a:graphic>
-          </wp:inline>
-        </w:drawing>
-      </w:r>
-      <w:r>
-        <w:rPr>
-          <w:b/>
-          <w:bCs w:val="0"/>
-          <w:noProof/>
-          <w:sz w:val="28"/>
-          <w:szCs w:val="32"/>
-          <w:lang w:val="en-US"/>
-        </w:rPr>
-        <w:t xml:space="preserve">  </w:t>
-      </w:r>
-      <w:r>
-        <w:rPr>
-          <w:b/>
-          <w:bCs w:val="0"/>
-          <w:noProof/>
-          <w:sz w:val="28"/>
-          <w:szCs w:val="32"/>
-          <w:lang w:val="en-US"/>
-        </w:rPr>
-        <w:drawing>
-          <wp:inline distT="0" distB="0" distL="0" distR="0" wp14:anchorId="69ECAC7D" wp14:editId="792EA414">
-            <wp:extent cx="3911402" cy="2200058"/>
-            <wp:effectExtent l="0" t="0" r="0" b="0"/>
-            <wp:docPr id="604126650" name="Picture 16"/>
-            <wp:cNvGraphicFramePr>
-              <a:graphicFrameLocks xmlns:a="http://schemas.openxmlformats.org/drawingml/2006/main" noChangeAspect="1"/>
-            </wp:cNvGraphicFramePr>
-            <a:graphic xmlns:a="http://schemas.openxmlformats.org/drawingml/2006/main">
-              <a:graphicData uri="http://schemas.openxmlformats.org/drawingml/2006/picture">
-                <pic:pic xmlns:pic="http://schemas.openxmlformats.org/drawingml/2006/picture">
-                  <pic:nvPicPr>
-                    <pic:cNvPr id="604126650" name="Picture 604126650"/>
-                    <pic:cNvPicPr/>
-                  </pic:nvPicPr>
-                  <pic:blipFill>
-                    <a:blip r:embed="rId24" cstate="print">
-                      <a:extLst>
-                        <a:ext uri="{28A0092B-C50C-407E-A947-70E740481C1C}">
-                          <a14:useLocalDpi xmlns:a14="http://schemas.microsoft.com/office/drawing/2010/main" val="0"/>
-                        </a:ext>
-                      </a:extLst>
-                    </a:blip>
-                    <a:stretch>
-                      <a:fillRect/>
-                    </a:stretch>
-                  </pic:blipFill>
-                  <pic:spPr>
-                    <a:xfrm>
-                      <a:off x="0" y="0"/>
-                      <a:ext cx="3922854" cy="2206499"/>
-                    </a:xfrm>
-                    <a:prstGeom prst="rect">
-                      <a:avLst/>
-                    </a:prstGeom>
-                  </pic:spPr>
-                </pic:pic>
-              </a:graphicData>
-            </a:graphic>
-          </wp:inline>
-        </w:drawing>
-      </w:r>
     </w:p>
     <w:p>
       <w:pPr>
         <w:rPr>
           <w:b/>
           <w:bCs w:val="0"/>
-          <w:noProof/>
           <w:sz w:val="28"/>
           <w:szCs w:val="32"/>
           <w:lang w:val="en-US"/>
@@ -1231,112 +1473,6 @@
           <w:szCs w:val="32"/>
           <w:lang w:val="en-US"/>
         </w:rPr>
-        <w:t>Handling Exception</w:t>
-      </w:r>
-    </w:p>
-    <w:p>
-      <w:pPr>
-        <w:rPr>
-          <w:b/>
-          <w:bCs w:val="0"/>
-          <w:sz w:val="28"/>
-          <w:szCs w:val="32"/>
-          <w:lang w:val="en-US"/>
-        </w:rPr>
-      </w:pPr>
-      <w:r>
-        <w:rPr>
-          <w:b/>
-          <w:bCs w:val="0"/>
-          <w:noProof/>
-          <w:sz w:val="28"/>
-          <w:szCs w:val="32"/>
-          <w:lang w:val="en-US"/>
-        </w:rPr>
-        <w:drawing>
-          <wp:inline distT="0" distB="0" distL="0" distR="0" wp14:anchorId="1C370112" wp14:editId="239C1048">
-            <wp:extent cx="4016383" cy="2259106"/>
-            <wp:effectExtent l="0" t="0" r="3175" b="8255"/>
-            <wp:docPr id="765098200" name="Picture 17"/>
-            <wp:cNvGraphicFramePr>
-              <a:graphicFrameLocks xmlns:a="http://schemas.openxmlformats.org/drawingml/2006/main" noChangeAspect="1"/>
-            </wp:cNvGraphicFramePr>
-            <a:graphic xmlns:a="http://schemas.openxmlformats.org/drawingml/2006/main">
-              <a:graphicData uri="http://schemas.openxmlformats.org/drawingml/2006/picture">
-                <pic:pic xmlns:pic="http://schemas.openxmlformats.org/drawingml/2006/picture">
-                  <pic:nvPicPr>
-                    <pic:cNvPr id="765098200" name="Picture 765098200"/>
-                    <pic:cNvPicPr/>
-                  </pic:nvPicPr>
-                  <pic:blipFill>
-                    <a:blip r:embed="rId25" cstate="print">
-                      <a:extLst>
-                        <a:ext uri="{28A0092B-C50C-407E-A947-70E740481C1C}">
-                          <a14:useLocalDpi xmlns:a14="http://schemas.microsoft.com/office/drawing/2010/main" val="0"/>
-                        </a:ext>
-                      </a:extLst>
-                    </a:blip>
-                    <a:stretch>
-                      <a:fillRect/>
-                    </a:stretch>
-                  </pic:blipFill>
-                  <pic:spPr>
-                    <a:xfrm>
-                      <a:off x="0" y="0"/>
-                      <a:ext cx="4050236" cy="2278147"/>
-                    </a:xfrm>
-                    <a:prstGeom prst="rect">
-                      <a:avLst/>
-                    </a:prstGeom>
-                  </pic:spPr>
-                </pic:pic>
-              </a:graphicData>
-            </a:graphic>
-          </wp:inline>
-        </w:drawing>
-      </w:r>
-    </w:p>
-    <w:p>
-      <w:pPr>
-        <w:rPr>
-          <w:b/>
-          <w:bCs w:val="0"/>
-          <w:sz w:val="28"/>
-          <w:szCs w:val="32"/>
-          <w:lang w:val="en-US"/>
-        </w:rPr>
-      </w:pPr>
-    </w:p>
-    <w:p>
-      <w:pPr>
-        <w:rPr>
-          <w:b/>
-          <w:bCs w:val="0"/>
-          <w:sz w:val="28"/>
-          <w:szCs w:val="32"/>
-          <w:lang w:val="en-US"/>
-        </w:rPr>
-      </w:pPr>
-    </w:p>
-    <w:p>
-      <w:pPr>
-        <w:jc w:val="center"/>
-        <w:rPr>
-          <w:b/>
-          <w:bCs w:val="0"/>
-          <w:sz w:val="28"/>
-          <w:szCs w:val="32"/>
-          <w:lang w:val="en-US"/>
-        </w:rPr>
-      </w:pPr>
-      <w:r>
-        <w:rPr>
-          <w:b/>
-          <w:bCs w:val="0"/>
-          <w:sz w:val="28"/>
-          <w:szCs w:val="32"/>
-          <w:lang w:val="en-US"/>
-        </w:rPr>
         <w:t>withTimeout /withTimeoutNull</w:t>
       </w:r>
     </w:p>
@@ -1375,7 +1511,7 @@
                     <pic:cNvPicPr/>
                   </pic:nvPicPr>
                   <pic:blipFill>
-                    <a:blip r:embed="rId26" cstate="print">
+                    <a:blip r:embed="rId29" cstate="print">
                       <a:extLst>
                         <a:ext uri="{28A0092B-C50C-407E-A947-70E740481C1C}">
                           <a14:useLocalDpi xmlns:a14="http://schemas.microsoft.com/office/drawing/2010/main" val="0"/>
@@ -1423,7 +1559,7 @@
 </file>
 
 <file path=word/styles.xml><?xml version="1.0" encoding="utf-8"?>
-<w:styles xmlns:mc="http://schemas.openxmlformats.org/markup-compatibility/2006" xmlns:r="http://schemas.openxmlformats.org/officeDocument/2006/relationships" xmlns:w="http://schemas.openxmlformats.org/wordprocessingml/2006/main" xmlns:w14="http://schemas.microsoft.com/office/word/2010/wordml" xmlns:w15="http://schemas.microsoft.com/office/word/2012/wordml" xmlns:w16cex="http://schemas.microsoft.com/office/word/2018/wordml/cex" xmlns:w16cid="http://schemas.microsoft.com/office/word/2016/wordml/cid" xmlns:w16="http://schemas.microsoft.com/office/word/2018/wordml" xmlns:w16sdtdh="http://schemas.microsoft.com/office/word/2020/wordml/sdtdatahash" xmlns:w16se="http://schemas.microsoft.com/office/word/2015/wordml/symex" mc:Ignorable="w14 w15 w16se w16cid w16 w16cex w16sdtdh">
+<w:styles xmlns:mc="http://schemas.openxmlformats.org/markup-compatibility/2006" xmlns:r="http://schemas.openxmlformats.org/officeDocument/2006/relationships" xmlns:w="http://schemas.openxmlformats.org/wordprocessingml/2006/main" xmlns:w14="http://schemas.microsoft.com/office/word/2010/wordml" xmlns:w15="http://schemas.microsoft.com/office/word/2012/wordml" xmlns:w16cex="http://schemas.microsoft.com/office/word/2018/wordml/cex" xmlns:w16cid="http://schemas.microsoft.com/office/word/2016/wordml/cid" xmlns:w16="http://schemas.microsoft.com/office/word/2018/wordml" xmlns:w16du="http://schemas.microsoft.com/office/word/2023/wordml/word16du" xmlns:w16sdtdh="http://schemas.microsoft.com/office/word/2020/wordml/sdtdatahash" xmlns:w16se="http://schemas.microsoft.com/office/word/2015/wordml/symex" mc:Ignorable="w14 w15 w16se w16cid w16 w16cex w16sdtdh w16du">
   <w:docDefaults>
     <w:rPrDefault>
       <w:rPr>

</xml_diff>